<commit_message>
refs #6378 - work on export.
</commit_message>
<xml_diff>
--- a/docroot/modules/iucn/iucn_assessment/data/export/assessment_export_tpl.docx
+++ b/docroot/modules/iucn/iucn_assessment/data/export/assessment_export_tpl.docx
@@ -727,7 +727,7 @@
               <w:rPr>
                 <w:color w:val="0000FF"/>
               </w:rPr>
-              <w:t>${fiels_as_values_bio.field_as_values_value}</w:t>
+              <w:t>${field_as_values_bio.field_as_values_value}</w:t>
             </w:r>
           </w:p>
         </w:tc>
@@ -1231,7 +1231,19 @@
               <w:rPr>
                 <w:color w:val="0000FF"/>
               </w:rPr>
-              <w:t>${field_as_threats_current.field_as_threats_categories_values}</w:t>
+              <w:t>${field_as_threats_current.field_as_threats_</w:t>
+            </w:r>
+            <w:r>
+              <w:rPr>
+                <w:color w:val="0000FF"/>
+              </w:rPr>
+              <w:t>values</w:t>
+            </w:r>
+            <w:r>
+              <w:rPr>
+                <w:color w:val="0000FF"/>
+              </w:rPr>
+              <w:t>}</w:t>
             </w:r>
           </w:p>
         </w:tc>
@@ -1312,7 +1324,7 @@
               <w:rPr>
                 <w:color w:val="0000FF"/>
               </w:rPr>
-              <w:t>${field_as_threats_current.field_as_justification}</w:t>
+              <w:t>${field_as_threats_current.field_as_description}</w:t>
             </w:r>
           </w:p>
         </w:tc>
@@ -1686,19 +1698,7 @@
               <w:rPr>
                 <w:color w:val="0000FF"/>
               </w:rPr>
-              <w:t>${field_as_threats_</w:t>
-            </w:r>
-            <w:r>
-              <w:rPr>
-                <w:color w:val="0000FF"/>
-              </w:rPr>
-              <w:t>potential</w:t>
-            </w:r>
-            <w:r>
-              <w:rPr>
-                <w:color w:val="0000FF"/>
-              </w:rPr>
-              <w:t>.field_as_threats_threat}</w:t>
+              <w:t>${field_as_threats_potential.field_as_threats_threat}</w:t>
             </w:r>
           </w:p>
           <w:p>
@@ -1740,19 +1740,7 @@
               <w:rPr>
                 <w:color w:val="0000FF"/>
               </w:rPr>
-              <w:t>${field_as_threats_</w:t>
-            </w:r>
-            <w:r>
-              <w:rPr>
-                <w:color w:val="0000FF"/>
-              </w:rPr>
-              <w:t>potential</w:t>
-            </w:r>
-            <w:r>
-              <w:rPr>
-                <w:color w:val="0000FF"/>
-              </w:rPr>
-              <w:t>.field_as_threats_categories_primary}</w:t>
+              <w:t>${field_as_threats_potential.field_as_threats_categories_primary}</w:t>
             </w:r>
             <w:bookmarkEnd w:id="4"/>
           </w:p>
@@ -1780,19 +1768,7 @@
               <w:rPr>
                 <w:color w:val="0000FF"/>
               </w:rPr>
-              <w:t>${field_as_threats_</w:t>
-            </w:r>
-            <w:r>
-              <w:rPr>
-                <w:color w:val="0000FF"/>
-              </w:rPr>
-              <w:t>potential</w:t>
-            </w:r>
-            <w:r>
-              <w:rPr>
-                <w:color w:val="0000FF"/>
-              </w:rPr>
-              <w:t>.field_as_threats_categories_secondary}</w:t>
+              <w:t>${field_as_threats_potential.field_as_threats_categories_secondary}</w:t>
             </w:r>
           </w:p>
         </w:tc>
@@ -1819,19 +1795,7 @@
               <w:rPr>
                 <w:color w:val="0000FF"/>
               </w:rPr>
-              <w:t>${field_as_threats_</w:t>
-            </w:r>
-            <w:r>
-              <w:rPr>
-                <w:color w:val="0000FF"/>
-              </w:rPr>
-              <w:t>potential</w:t>
-            </w:r>
-            <w:r>
-              <w:rPr>
-                <w:color w:val="0000FF"/>
-              </w:rPr>
-              <w:t>.field_as_threats_categories_values}</w:t>
+              <w:t>${field_as_threats_potential.field_as_threats_values}</w:t>
             </w:r>
           </w:p>
         </w:tc>
@@ -1858,19 +1822,7 @@
               <w:rPr>
                 <w:color w:val="0000FF"/>
               </w:rPr>
-              <w:t>${field_as_threats_</w:t>
-            </w:r>
-            <w:r>
-              <w:rPr>
-                <w:color w:val="0000FF"/>
-              </w:rPr>
-              <w:t>potential</w:t>
-            </w:r>
-            <w:r>
-              <w:rPr>
-                <w:color w:val="0000FF"/>
-              </w:rPr>
-              <w:t>.field_as_threats_in_extent}</w:t>
+              <w:t>${field_as_threats_potential.field_as_threats_in_extent}</w:t>
             </w:r>
           </w:p>
         </w:tc>
@@ -1897,19 +1849,7 @@
               <w:rPr>
                 <w:color w:val="0000FF"/>
               </w:rPr>
-              <w:t>${field_as_threats_</w:t>
-            </w:r>
-            <w:r>
-              <w:rPr>
-                <w:color w:val="0000FF"/>
-              </w:rPr>
-              <w:t>potential</w:t>
-            </w:r>
-            <w:r>
-              <w:rPr>
-                <w:color w:val="0000FF"/>
-              </w:rPr>
-              <w:t>.field_as_threats_out}</w:t>
+              <w:t>${field_as_threats_potential.field_as_threats_out}</w:t>
             </w:r>
           </w:p>
         </w:tc>
@@ -1936,19 +1876,7 @@
               <w:rPr>
                 <w:color w:val="0000FF"/>
               </w:rPr>
-              <w:t>${field_as_threats_</w:t>
-            </w:r>
-            <w:r>
-              <w:rPr>
-                <w:color w:val="0000FF"/>
-              </w:rPr>
-              <w:t>potential</w:t>
-            </w:r>
-            <w:r>
-              <w:rPr>
-                <w:color w:val="0000FF"/>
-              </w:rPr>
-              <w:t>.field_as_justification}</w:t>
+              <w:t>${field_as_threats_potential.field_as_description}</w:t>
             </w:r>
           </w:p>
         </w:tc>
@@ -1975,19 +1903,7 @@
               <w:rPr>
                 <w:color w:val="0000FF"/>
               </w:rPr>
-              <w:t>${field_as_threats_</w:t>
-            </w:r>
-            <w:r>
-              <w:rPr>
-                <w:color w:val="0000FF"/>
-              </w:rPr>
-              <w:t>potential</w:t>
-            </w:r>
-            <w:r>
-              <w:rPr>
-                <w:color w:val="0000FF"/>
-              </w:rPr>
-              <w:t>.field_as_threats_rating}</w:t>
+              <w:t>${field_as_threats_potential.field_as_threats_rating}</w:t>
             </w:r>
           </w:p>
         </w:tc>
@@ -2014,7 +1930,11 @@
         </w:rPr>
       </w:pPr>
       <w:r>
-        <w:rPr/>
+        <w:rPr>
+          <w:rFonts w:ascii="Arial" w:hAnsi="Arial"/>
+          <w:b/>
+          <w:sz w:val="32"/>
+        </w:rPr>
       </w:r>
     </w:p>
     <w:p>
@@ -2028,7 +1948,11 @@
         </w:rPr>
       </w:pPr>
       <w:r>
-        <w:rPr/>
+        <w:rPr>
+          <w:rFonts w:ascii="Arial" w:hAnsi="Arial"/>
+          <w:b/>
+          <w:sz w:val="32"/>
+        </w:rPr>
       </w:r>
     </w:p>
     <w:p>
@@ -2525,15 +2449,15 @@
         <w:tblLook w:noVBand="1" w:val="04a0" w:noHBand="0" w:lastColumn="0" w:firstColumn="1" w:lastRow="0" w:firstRow="1"/>
       </w:tblPr>
       <w:tblGrid>
-        <w:gridCol w:w="3486"/>
-        <w:gridCol w:w="7804"/>
-        <w:gridCol w:w="2679"/>
+        <w:gridCol w:w="3485"/>
+        <w:gridCol w:w="7805"/>
+        <w:gridCol w:w="2680"/>
       </w:tblGrid>
       <w:tr>
         <w:trPr/>
         <w:tc>
           <w:tcPr>
-            <w:tcW w:w="3486" w:type="dxa"/>
+            <w:tcW w:w="3485" w:type="dxa"/>
             <w:tcBorders>
               <w:top w:val="single" w:sz="6" w:space="0" w:color="000000"/>
               <w:left w:val="single" w:sz="6" w:space="0" w:color="000000"/>
@@ -2564,7 +2488,7 @@
         </w:tc>
         <w:tc>
           <w:tcPr>
-            <w:tcW w:w="7804" w:type="dxa"/>
+            <w:tcW w:w="7805" w:type="dxa"/>
             <w:tcBorders>
               <w:top w:val="single" w:sz="6" w:space="0" w:color="000000"/>
               <w:left w:val="single" w:sz="6" w:space="0" w:color="000000"/>
@@ -2595,7 +2519,7 @@
         </w:tc>
         <w:tc>
           <w:tcPr>
-            <w:tcW w:w="2679" w:type="dxa"/>
+            <w:tcW w:w="2680" w:type="dxa"/>
             <w:tcBorders>
               <w:top w:val="single" w:sz="6" w:space="0" w:color="000000"/>
               <w:left w:val="single" w:sz="6" w:space="0" w:color="000000"/>
@@ -2646,7 +2570,7 @@
         <w:trPr/>
         <w:tc>
           <w:tcPr>
-            <w:tcW w:w="3486" w:type="dxa"/>
+            <w:tcW w:w="3485" w:type="dxa"/>
             <w:tcBorders>
               <w:top w:val="single" w:sz="6" w:space="0" w:color="000000"/>
               <w:left w:val="single" w:sz="6" w:space="0" w:color="000000"/>
@@ -2674,7 +2598,7 @@
         </w:tc>
         <w:tc>
           <w:tcPr>
-            <w:tcW w:w="7804" w:type="dxa"/>
+            <w:tcW w:w="7805" w:type="dxa"/>
             <w:tcBorders>
               <w:top w:val="single" w:sz="6" w:space="0" w:color="000000"/>
               <w:left w:val="single" w:sz="6" w:space="0" w:color="000000"/>
@@ -2704,7 +2628,7 @@
         </w:tc>
         <w:tc>
           <w:tcPr>
-            <w:tcW w:w="2679" w:type="dxa"/>
+            <w:tcW w:w="2680" w:type="dxa"/>
             <w:tcBorders>
               <w:top w:val="single" w:sz="6" w:space="0" w:color="000000"/>
               <w:left w:val="single" w:sz="6" w:space="0" w:color="000000"/>
@@ -2755,7 +2679,11 @@
         </w:rPr>
       </w:pPr>
       <w:r>
-        <w:rPr/>
+        <w:rPr>
+          <w:rFonts w:ascii="Arial" w:hAnsi="Arial"/>
+          <w:b/>
+          <w:sz w:val="32"/>
+        </w:rPr>
       </w:r>
     </w:p>
     <w:p>
@@ -3251,15 +3179,17 @@
       <w:tblGrid>
         <w:gridCol w:w="342"/>
         <w:gridCol w:w="1763"/>
-        <w:gridCol w:w="4995"/>
-        <w:gridCol w:w="3247"/>
-        <w:gridCol w:w="3621"/>
+        <w:gridCol w:w="4993"/>
+        <w:gridCol w:w="1"/>
+        <w:gridCol w:w="3245"/>
+        <w:gridCol w:w="2"/>
+        <w:gridCol w:w="3624"/>
       </w:tblGrid>
       <w:tr>
         <w:trPr/>
         <w:tc>
           <w:tcPr>
-            <w:tcW w:w="7100" w:type="dxa"/>
+            <w:tcW w:w="7098" w:type="dxa"/>
             <w:gridSpan w:val="3"/>
             <w:tcBorders>
               <w:top w:val="single" w:sz="6" w:space="0" w:color="000000"/>
@@ -3291,7 +3221,8 @@
         </w:tc>
         <w:tc>
           <w:tcPr>
-            <w:tcW w:w="3247" w:type="dxa"/>
+            <w:tcW w:w="3246" w:type="dxa"/>
+            <w:gridSpan w:val="2"/>
             <w:tcBorders>
               <w:top w:val="single" w:sz="6" w:space="0" w:color="000000"/>
               <w:left w:val="single" w:sz="6" w:space="0" w:color="000000"/>
@@ -3322,7 +3253,8 @@
         </w:tc>
         <w:tc>
           <w:tcPr>
-            <w:tcW w:w="3621" w:type="dxa"/>
+            <w:tcW w:w="3626" w:type="dxa"/>
+            <w:gridSpan w:val="2"/>
             <w:vMerge w:val="restart"/>
             <w:tcBorders>
               <w:top w:val="single" w:sz="6" w:space="0" w:color="000000"/>
@@ -3417,7 +3349,8 @@
         </w:tc>
         <w:tc>
           <w:tcPr>
-            <w:tcW w:w="4995" w:type="dxa"/>
+            <w:tcW w:w="4994" w:type="dxa"/>
+            <w:gridSpan w:val="2"/>
             <w:tcBorders>
               <w:top w:val="single" w:sz="6" w:space="0" w:color="000000"/>
               <w:left w:val="single" w:sz="6" w:space="0" w:color="000000"/>
@@ -3448,6 +3381,7 @@
         <w:tc>
           <w:tcPr>
             <w:tcW w:w="3247" w:type="dxa"/>
+            <w:gridSpan w:val="2"/>
             <w:tcBorders>
               <w:top w:val="single" w:sz="6" w:space="0" w:color="000000"/>
               <w:left w:val="single" w:sz="6" w:space="0" w:color="000000"/>
@@ -3478,7 +3412,7 @@
         </w:tc>
         <w:tc>
           <w:tcPr>
-            <w:tcW w:w="3621" w:type="dxa"/>
+            <w:tcW w:w="3624" w:type="dxa"/>
             <w:vMerge w:val="continue"/>
             <w:tcBorders>
               <w:top w:val="single" w:sz="6" w:space="0" w:color="000000"/>
@@ -3569,7 +3503,8 @@
         </w:tc>
         <w:tc>
           <w:tcPr>
-            <w:tcW w:w="4995" w:type="dxa"/>
+            <w:tcW w:w="4994" w:type="dxa"/>
+            <w:gridSpan w:val="2"/>
             <w:tcBorders>
               <w:top w:val="single" w:sz="6" w:space="0" w:color="000000"/>
               <w:left w:val="single" w:sz="6" w:space="0" w:color="000000"/>
@@ -3600,6 +3535,7 @@
         <w:tc>
           <w:tcPr>
             <w:tcW w:w="3247" w:type="dxa"/>
+            <w:gridSpan w:val="2"/>
             <w:tcBorders>
               <w:top w:val="single" w:sz="6" w:space="0" w:color="000000"/>
               <w:left w:val="single" w:sz="6" w:space="0" w:color="000000"/>
@@ -3627,7 +3563,7 @@
         </w:tc>
         <w:tc>
           <w:tcPr>
-            <w:tcW w:w="3621" w:type="dxa"/>
+            <w:tcW w:w="3624" w:type="dxa"/>
             <w:tcBorders>
               <w:top w:val="single" w:sz="6" w:space="0" w:color="000000"/>
               <w:left w:val="single" w:sz="6" w:space="0" w:color="000000"/>
@@ -3720,7 +3656,8 @@
         </w:tc>
         <w:tc>
           <w:tcPr>
-            <w:tcW w:w="4995" w:type="dxa"/>
+            <w:tcW w:w="4994" w:type="dxa"/>
+            <w:gridSpan w:val="2"/>
             <w:tcBorders>
               <w:top w:val="single" w:sz="6" w:space="0" w:color="000000"/>
               <w:left w:val="single" w:sz="6" w:space="0" w:color="000000"/>
@@ -3752,6 +3689,7 @@
         <w:tc>
           <w:tcPr>
             <w:tcW w:w="3247" w:type="dxa"/>
+            <w:gridSpan w:val="2"/>
             <w:tcBorders>
               <w:top w:val="single" w:sz="6" w:space="0" w:color="000000"/>
               <w:left w:val="single" w:sz="6" w:space="0" w:color="000000"/>
@@ -3787,7 +3725,7 @@
         </w:tc>
         <w:tc>
           <w:tcPr>
-            <w:tcW w:w="3621" w:type="dxa"/>
+            <w:tcW w:w="3624" w:type="dxa"/>
             <w:tcBorders>
               <w:top w:val="single" w:sz="6" w:space="0" w:color="000000"/>
               <w:left w:val="single" w:sz="6" w:space="0" w:color="000000"/>
@@ -3845,19 +3783,7 @@
               <w:rPr>
                 <w:color w:val="0000FF"/>
               </w:rPr>
-              <w:t>${field_as_values_</w:t>
-            </w:r>
-            <w:r>
-              <w:rPr>
-                <w:color w:val="0000FF"/>
-              </w:rPr>
-              <w:t>bio</w:t>
-            </w:r>
-            <w:r>
-              <w:rPr>
-                <w:color w:val="0000FF"/>
-              </w:rPr>
-              <w:t>.index}</w:t>
+              <w:t>${field_as_values_bio.index}</w:t>
             </w:r>
           </w:p>
         </w:tc>
@@ -3887,67 +3813,45 @@
               <w:rPr>
                 <w:color w:val="0000FF"/>
               </w:rPr>
-              <w:t>${field_as_values_</w:t>
-            </w:r>
-            <w:r>
-              <w:rPr>
-                <w:color w:val="0000FF"/>
-              </w:rPr>
-              <w:t>bio</w:t>
-            </w:r>
-            <w:r>
-              <w:rPr>
-                <w:color w:val="0000FF"/>
-              </w:rPr>
-              <w:t>.field_as_values_value}</w:t>
-            </w:r>
-          </w:p>
-        </w:tc>
-        <w:tc>
-          <w:tcPr>
-            <w:tcW w:w="4995" w:type="dxa"/>
-            <w:tcBorders>
-              <w:top w:val="single" w:sz="6" w:space="0" w:color="000000"/>
-              <w:left w:val="single" w:sz="6" w:space="0" w:color="000000"/>
-              <w:bottom w:val="single" w:sz="6" w:space="0" w:color="000000"/>
-              <w:right w:val="single" w:sz="6" w:space="0" w:color="000000"/>
-              <w:insideH w:val="single" w:sz="6" w:space="0" w:color="000000"/>
-              <w:insideV w:val="single" w:sz="6" w:space="0" w:color="000000"/>
-            </w:tcBorders>
-            <w:shd w:fill="auto" w:val="clear"/>
-          </w:tcPr>
-          <w:p>
-            <w:pPr>
-              <w:pStyle w:val="Normal"/>
-              <w:widowControl/>
-              <w:bidi w:val="0"/>
-              <w:spacing w:lineRule="auto" w:line="259" w:before="0" w:after="160"/>
-              <w:jc w:val="left"/>
-              <w:rPr/>
-            </w:pPr>
-            <w:r>
-              <w:rPr>
-                <w:color w:val="0000FF"/>
-              </w:rPr>
-              <w:t>${field_as_values_</w:t>
-            </w:r>
-            <w:r>
-              <w:rPr>
-                <w:color w:val="0000FF"/>
-              </w:rPr>
-              <w:t>bio</w:t>
-            </w:r>
-            <w:r>
-              <w:rPr>
-                <w:color w:val="0000FF"/>
-              </w:rPr>
-              <w:t>.field_as_description}</w:t>
+              <w:t>${field_as_values_bio.field_as_values_value}</w:t>
+            </w:r>
+          </w:p>
+        </w:tc>
+        <w:tc>
+          <w:tcPr>
+            <w:tcW w:w="4994" w:type="dxa"/>
+            <w:gridSpan w:val="2"/>
+            <w:tcBorders>
+              <w:top w:val="single" w:sz="6" w:space="0" w:color="000000"/>
+              <w:left w:val="single" w:sz="6" w:space="0" w:color="000000"/>
+              <w:bottom w:val="single" w:sz="6" w:space="0" w:color="000000"/>
+              <w:right w:val="single" w:sz="6" w:space="0" w:color="000000"/>
+              <w:insideH w:val="single" w:sz="6" w:space="0" w:color="000000"/>
+              <w:insideV w:val="single" w:sz="6" w:space="0" w:color="000000"/>
+            </w:tcBorders>
+            <w:shd w:fill="auto" w:val="clear"/>
+          </w:tcPr>
+          <w:p>
+            <w:pPr>
+              <w:pStyle w:val="Normal"/>
+              <w:widowControl/>
+              <w:bidi w:val="0"/>
+              <w:spacing w:lineRule="auto" w:line="259" w:before="0" w:after="160"/>
+              <w:jc w:val="left"/>
+              <w:rPr/>
+            </w:pPr>
+            <w:r>
+              <w:rPr>
+                <w:color w:val="0000FF"/>
+              </w:rPr>
+              <w:t>${field_as_values_bio.field_as_description}</w:t>
             </w:r>
           </w:p>
         </w:tc>
         <w:tc>
           <w:tcPr>
             <w:tcW w:w="3247" w:type="dxa"/>
+            <w:gridSpan w:val="2"/>
             <w:tcBorders>
               <w:top w:val="single" w:sz="6" w:space="0" w:color="000000"/>
               <w:left w:val="single" w:sz="6" w:space="0" w:color="000000"/>
@@ -3975,7 +3879,7 @@
         </w:tc>
         <w:tc>
           <w:tcPr>
-            <w:tcW w:w="3621" w:type="dxa"/>
+            <w:tcW w:w="3624" w:type="dxa"/>
             <w:tcBorders>
               <w:top w:val="single" w:sz="6" w:space="0" w:color="000000"/>
               <w:left w:val="single" w:sz="6" w:space="0" w:color="000000"/>
@@ -4991,20 +4895,7 @@
                 <w:spacing w:val="0"/>
                 <w:sz w:val="20"/>
               </w:rPr>
-              <w:t>field_as_global_assessment_level</w:t>
-            </w:r>
-            <w:r>
-              <w:rPr>
-                <w:rFonts w:ascii="Lucida Grande;Lucida Sans Unicode;DejaVu Sans;Lucida Sans;sans-serif" w:hAnsi="Lucida Grande;Lucida Sans Unicode;DejaVu Sans;Lucida Sans;sans-serif"/>
-                <w:b/>
-                <w:i w:val="false"/>
-                <w:caps w:val="false"/>
-                <w:smallCaps w:val="false"/>
-                <w:color w:val="0000FF"/>
-                <w:spacing w:val="0"/>
-                <w:sz w:val="20"/>
-              </w:rPr>
-              <w:t>}</w:t>
+              <w:t>field_as_global_assessment_level}</w:t>
             </w:r>
           </w:p>
         </w:tc>
@@ -5826,25 +5717,7 @@
               <w:rPr>
                 <w:color w:val="0000FF"/>
               </w:rPr>
-              <w:t xml:space="preserve">Impact level - </w:t>
-            </w:r>
-            <w:r>
-              <w:rPr>
-                <w:color w:val="0000FF"/>
-              </w:rPr>
-              <w:t>${field_as_benefits.field_as_benefits_hab_level}</w:t>
-            </w:r>
-            <w:r>
-              <w:rPr>
-                <w:color w:val="0000FF"/>
-              </w:rPr>
-              <w:t xml:space="preserve">; Trend - </w:t>
-            </w:r>
-            <w:r>
-              <w:rPr>
-                <w:color w:val="0000FF"/>
-              </w:rPr>
-              <w:t>${field_as_benefits.field_as_benefits_hab_trend}</w:t>
+              <w:t>Impact level - ${field_as_benefits.field_as_benefits_hab_level}; Trend - ${field_as_benefits.field_as_benefits_hab_trend}</w:t>
             </w:r>
           </w:p>
         </w:tc>
@@ -5874,25 +5747,7 @@
               <w:rPr>
                 <w:color w:val="0000FF"/>
               </w:rPr>
-              <w:t xml:space="preserve">Impact level - </w:t>
-            </w:r>
-            <w:r>
-              <w:rPr>
-                <w:color w:val="0000FF"/>
-              </w:rPr>
-              <w:t>${field_as_benefits.field_as_benefits_pollut_level}</w:t>
-            </w:r>
-            <w:r>
-              <w:rPr>
-                <w:color w:val="0000FF"/>
-              </w:rPr>
-              <w:t xml:space="preserve">; Trend - </w:t>
-            </w:r>
-            <w:r>
-              <w:rPr>
-                <w:color w:val="0000FF"/>
-              </w:rPr>
-              <w:t>${field_as_benefits.field_as_benefits_pollut_trend}</w:t>
+              <w:t>Impact level - ${field_as_benefits.field_as_benefits_pollut_level}; Trend - ${field_as_benefits.field_as_benefits_pollut_trend}</w:t>
             </w:r>
           </w:p>
         </w:tc>
@@ -5922,25 +5777,7 @@
               <w:rPr>
                 <w:color w:val="0000FF"/>
               </w:rPr>
-              <w:t xml:space="preserve">Impact level - </w:t>
-            </w:r>
-            <w:r>
-              <w:rPr>
-                <w:color w:val="0000FF"/>
-              </w:rPr>
-              <w:t>${field_as_benefits.field_as_benefits_oex_level}</w:t>
-            </w:r>
-            <w:r>
-              <w:rPr>
-                <w:color w:val="0000FF"/>
-              </w:rPr>
-              <w:t xml:space="preserve">; Trend - </w:t>
-            </w:r>
-            <w:r>
-              <w:rPr>
-                <w:color w:val="0000FF"/>
-              </w:rPr>
-              <w:t>${field_as_benefits.field_as_benefits_oex_trend}</w:t>
+              <w:t>Impact level - ${field_as_benefits.field_as_benefits_oex_level}; Trend - ${field_as_benefits.field_as_benefits_oex_trend}</w:t>
             </w:r>
           </w:p>
         </w:tc>
@@ -5970,25 +5807,7 @@
               <w:rPr>
                 <w:color w:val="0000FF"/>
               </w:rPr>
-              <w:t xml:space="preserve">Impact level - </w:t>
-            </w:r>
-            <w:r>
-              <w:rPr>
-                <w:color w:val="0000FF"/>
-              </w:rPr>
-              <w:t>${field_as_benefits.field_as_benefits_climate_level}</w:t>
-            </w:r>
-            <w:r>
-              <w:rPr>
-                <w:color w:val="0000FF"/>
-              </w:rPr>
-              <w:t xml:space="preserve">; Trend - </w:t>
-            </w:r>
-            <w:r>
-              <w:rPr>
-                <w:color w:val="0000FF"/>
-              </w:rPr>
-              <w:t>${field_as_benefits.field_as_benefits_climate_trend}</w:t>
+              <w:t>Impact level - ${field_as_benefits.field_as_benefits_climate_level}; Trend - ${field_as_benefits.field_as_benefits_climate_trend}</w:t>
             </w:r>
           </w:p>
         </w:tc>
@@ -6018,25 +5837,7 @@
               <w:rPr>
                 <w:color w:val="0000FF"/>
               </w:rPr>
-              <w:t xml:space="preserve">Impact level - </w:t>
-            </w:r>
-            <w:r>
-              <w:rPr>
-                <w:color w:val="0000FF"/>
-              </w:rPr>
-              <w:t>${field_as_benefits.field_as_benefits_invassp_level}</w:t>
-            </w:r>
-            <w:r>
-              <w:rPr>
-                <w:color w:val="0000FF"/>
-              </w:rPr>
-              <w:t xml:space="preserve">; Trend - </w:t>
-            </w:r>
-            <w:r>
-              <w:rPr>
-                <w:color w:val="0000FF"/>
-              </w:rPr>
-              <w:t>${field_as_benefits.field_as_benefits_invassp_trend}</w:t>
+              <w:t>Impact level - ${field_as_benefits.field_as_benefits_invassp_level}; Trend - ${field_as_benefits.field_as_benefits_invassp_trend}</w:t>
             </w:r>
           </w:p>
         </w:tc>
@@ -6807,19 +6608,7 @@
               <w:rPr>
                 <w:color w:val="0000FF"/>
               </w:rPr>
-              <w:t>${</w:t>
-            </w:r>
-            <w:r>
-              <w:rPr>
-                <w:color w:val="0000FF"/>
-              </w:rPr>
-              <w:t>field_as_references_p.</w:t>
-            </w:r>
-            <w:r>
-              <w:rPr>
-                <w:color w:val="0000FF"/>
-              </w:rPr>
-              <w:t>field_reference}</w:t>
+              <w:t>${field_as_references_p.field_reference}</w:t>
             </w:r>
           </w:p>
         </w:tc>

</xml_diff>

<commit_message>
refs #6378 - add menu link + fix template.
</commit_message>
<xml_diff>
--- a/docroot/modules/iucn/iucn_assessment/data/export/assessment_export_tpl.docx
+++ b/docroot/modules/iucn/iucn_assessment/data/export/assessment_export_tpl.docx
@@ -39,7 +39,33 @@
           <w:spacing w:val="0"/>
           <w:sz w:val="20"/>
         </w:rPr>
-        <w:t>field_date_published}</w:t>
+        <w:t>field_</w:t>
+      </w:r>
+      <w:r>
+        <w:rPr>
+          <w:rFonts w:ascii="Arial" w:hAnsi="Arial"/>
+          <w:b w:val="false"/>
+          <w:i w:val="false"/>
+          <w:caps w:val="false"/>
+          <w:smallCaps w:val="false"/>
+          <w:color w:val="0000FF"/>
+          <w:spacing w:val="0"/>
+          <w:sz w:val="20"/>
+        </w:rPr>
+        <w:t>as_end_date</w:t>
+      </w:r>
+      <w:r>
+        <w:rPr>
+          <w:rFonts w:ascii="Arial" w:hAnsi="Arial"/>
+          <w:b w:val="false"/>
+          <w:i w:val="false"/>
+          <w:caps w:val="false"/>
+          <w:smallCaps w:val="false"/>
+          <w:color w:val="0000FF"/>
+          <w:spacing w:val="0"/>
+          <w:sz w:val="20"/>
+        </w:rPr>
+        <w:t>}</w:t>
       </w:r>
       <w:r>
         <w:rPr>
@@ -1798,19 +1824,7 @@
               <w:rPr>
                 <w:color w:val="0000FF"/>
               </w:rPr>
-              <w:t>${field_as_threats_potential.field_as_threats_categorie</w:t>
-            </w:r>
-            <w:r>
-              <w:rPr>
-                <w:color w:val="0000FF"/>
-              </w:rPr>
-              <w:t>s</w:t>
-            </w:r>
-            <w:r>
-              <w:rPr>
-                <w:color w:val="0000FF"/>
-              </w:rPr>
-              <w:t>}</w:t>
+              <w:t>${field_as_threats_potential.field_as_threats_categories}</w:t>
             </w:r>
           </w:p>
         </w:tc>

</xml_diff>